<commit_message>
ready for delivery 3
</commit_message>
<xml_diff>
--- a/LDLR06/LDLPR6.docx
+++ b/LDLR06/LDLPR6.docx
@@ -492,6 +492,7 @@
                 <w:noProof/>
                 <w:webHidden/>
                 <w:szCs w:val="24"/>
+                <w:rtl/>
               </w:rPr>
               <w:t>2</w:t>
             </w:r>
@@ -634,6 +635,7 @@
                 <w:noProof/>
                 <w:webHidden/>
                 <w:szCs w:val="24"/>
+                <w:rtl/>
               </w:rPr>
               <w:t>2</w:t>
             </w:r>
@@ -743,6 +745,7 @@
                 <w:noProof/>
                 <w:webHidden/>
                 <w:szCs w:val="24"/>
+                <w:rtl/>
               </w:rPr>
               <w:t>3</w:t>
             </w:r>
@@ -887,8 +890,10 @@
               <w:rPr>
                 <w:rStyle w:val="Hyperlink"/>
                 <w:rFonts w:cs="B Nazanin"/>
+                <w:noProof/>
                 <w:webHidden/>
                 <w:szCs w:val="24"/>
+                <w:rtl/>
                 <w:lang w:bidi="fa-IR"/>
               </w:rPr>
               <w:t>4</w:t>
@@ -5353,6 +5358,7 @@
     <w:rsid w:val="00083816"/>
     <w:rsid w:val="005C0989"/>
     <w:rsid w:val="00810884"/>
+    <w:rsid w:val="008608A0"/>
     <w:rsid w:val="0086157F"/>
     <w:rsid w:val="00BD622D"/>
     <w:rsid w:val="00C808A6"/>

</xml_diff>